<commit_message>
Added risk analysis. To do: - Convert to LaTeX - Translate to English
</commit_message>
<xml_diff>
--- a/PvA_IrfaanBodha.docx
+++ b/PvA_IrfaanBodha.docx
@@ -2178,6 +2178,9 @@
       <w:r>
         <w:t xml:space="preserve"> de stopcontacten zelf slim maken en dus het huidige product integreren met stopcontacten.  Slimme stopcontacten met functies als positiebepaling zullen uiteindelijk voor meer comfort, veiligheid en energiebesparing zorgen. Elektronica kan automatisch uitgeschakeld worden bij vertrek van personen wat niet alleen fijn is voor de gebruiker, maar ook energiezuinig. Ook is het veilig, omdat bepaalde elektronica die gevaarlijk zijn voor bijvoorbeeld kinderen, zoals een strijkijzer, automatisch uitgeschakeld zullen worden.</w:t>
       </w:r>
+      <w:r>
+        <w:t xml:space="preserve"> </w:t>
+      </w:r>
     </w:p>
     <w:p>
       <w:r>
@@ -3163,13 +3166,7 @@
           <w:rPr>
             <w:rStyle w:val="Hyperlink"/>
           </w:rPr>
-          <w:t>[1</w:t>
-        </w:r>
-        <w:r>
-          <w:rPr>
-            <w:rStyle w:val="Hyperlink"/>
-          </w:rPr>
-          <w:t>]</w:t>
+          <w:t>[1]</w:t>
         </w:r>
       </w:hyperlink>
       <w:r>
@@ -9203,15 +9200,6 @@
 </file>
 
 <file path=customXml/item1.xml><?xml version="1.0" encoding="utf-8"?>
-<?mso-contentType ?>
-<FormTemplates xmlns="http://schemas.microsoft.com/sharepoint/v3/contenttype/forms">
-  <Display>DocumentLibraryForm</Display>
-  <Edit>DocumentLibraryForm</Edit>
-  <New>DocumentLibraryForm</New>
-</FormTemplates>
-</file>
-
-<file path=customXml/item2.xml><?xml version="1.0" encoding="utf-8"?>
 <ct:contentTypeSchema xmlns:ct="http://schemas.microsoft.com/office/2006/metadata/contentType" xmlns:ma="http://schemas.microsoft.com/office/2006/metadata/properties/metaAttributes" ct:_="" ma:_="" ma:contentTypeName="Document" ma:contentTypeID="0x010100AE6FA3026C8A054CACA9F7BC6EB81783" ma:contentTypeVersion="10" ma:contentTypeDescription="Create a new document." ma:contentTypeScope="" ma:versionID="b000bb0e477a994c08df65c21e6f8a13">
   <xsd:schema xmlns:xsd="http://www.w3.org/2001/XMLSchema" xmlns:xs="http://www.w3.org/2001/XMLSchema" xmlns:p="http://schemas.microsoft.com/office/2006/metadata/properties" xmlns:ns2="fbdb265f-4077-4e1a-80d8-449086f37eb2" xmlns:ns3="b0898f0e-952d-49e2-9a8d-b956ecd2705f" targetNamespace="http://schemas.microsoft.com/office/2006/metadata/properties" ma:root="true" ma:fieldsID="aa377891f147d3808061bb1742625f79" ns2:_="" ns3:_="">
     <xsd:import namespace="fbdb265f-4077-4e1a-80d8-449086f37eb2"/>
@@ -9414,25 +9402,26 @@
 </ct:contentTypeSchema>
 </file>
 
-<file path=customXml/item3.xml><?xml version="1.0" encoding="utf-8"?>
-<b:Sources xmlns:b="http://schemas.openxmlformats.org/officeDocument/2006/bibliography" xmlns="http://schemas.openxmlformats.org/officeDocument/2006/bibliography" SelectedStyle="\APASixthEditionOfficeOnline.xsl" StyleName="APA" Version="6"/>
+<file path=customXml/item2.xml><?xml version="1.0" encoding="utf-8"?>
+<?mso-contentType ?>
+<FormTemplates xmlns="http://schemas.microsoft.com/sharepoint/v3/contenttype/forms">
+  <Display>DocumentLibraryForm</Display>
+  <Edit>DocumentLibraryForm</Edit>
+  <New>DocumentLibraryForm</New>
+</FormTemplates>
 </file>
 
-<file path=customXml/item4.xml><?xml version="1.0" encoding="utf-8"?>
+<file path=customXml/item3.xml><?xml version="1.0" encoding="utf-8"?>
 <p:properties xmlns:p="http://schemas.microsoft.com/office/2006/metadata/properties" xmlns:xsi="http://www.w3.org/2001/XMLSchema-instance" xmlns:pc="http://schemas.microsoft.com/office/infopath/2007/PartnerControls">
   <documentManagement/>
 </p:properties>
 </file>
 
-<file path=customXml/itemProps1.xml><?xml version="1.0" encoding="utf-8"?>
-<ds:datastoreItem xmlns:ds="http://schemas.openxmlformats.org/officeDocument/2006/customXml" ds:itemID="{0C318956-D14B-4673-BD38-6132C3F72C51}">
-  <ds:schemaRefs>
-    <ds:schemaRef ds:uri="http://schemas.microsoft.com/sharepoint/v3/contenttype/forms"/>
-  </ds:schemaRefs>
-</ds:datastoreItem>
+<file path=customXml/item4.xml><?xml version="1.0" encoding="utf-8"?>
+<b:Sources xmlns:b="http://schemas.openxmlformats.org/officeDocument/2006/bibliography" xmlns="http://schemas.openxmlformats.org/officeDocument/2006/bibliography" SelectedStyle="\APASixthEditionOfficeOnline.xsl" StyleName="APA" Version="6"/>
 </file>
 
-<file path=customXml/itemProps2.xml><?xml version="1.0" encoding="utf-8"?>
+<file path=customXml/itemProps1.xml><?xml version="1.0" encoding="utf-8"?>
 <ds:datastoreItem xmlns:ds="http://schemas.openxmlformats.org/officeDocument/2006/customXml" ds:itemID="{ED2A2D49-C8F5-443E-B9E8-28AC3E1C365C}">
   <ds:schemaRefs>
     <ds:schemaRef ds:uri="http://schemas.microsoft.com/office/2006/metadata/contentType"/>
@@ -9451,15 +9440,15 @@
 </ds:datastoreItem>
 </file>
 
-<file path=customXml/itemProps3.xml><?xml version="1.0" encoding="utf-8"?>
-<ds:datastoreItem xmlns:ds="http://schemas.openxmlformats.org/officeDocument/2006/customXml" ds:itemID="{5F068140-3417-4542-9432-AA09A3E4F930}">
+<file path=customXml/itemProps2.xml><?xml version="1.0" encoding="utf-8"?>
+<ds:datastoreItem xmlns:ds="http://schemas.openxmlformats.org/officeDocument/2006/customXml" ds:itemID="{0C318956-D14B-4673-BD38-6132C3F72C51}">
   <ds:schemaRefs>
-    <ds:schemaRef ds:uri="http://schemas.openxmlformats.org/officeDocument/2006/bibliography"/>
+    <ds:schemaRef ds:uri="http://schemas.microsoft.com/sharepoint/v3/contenttype/forms"/>
   </ds:schemaRefs>
 </ds:datastoreItem>
 </file>
 
-<file path=customXml/itemProps4.xml><?xml version="1.0" encoding="utf-8"?>
+<file path=customXml/itemProps3.xml><?xml version="1.0" encoding="utf-8"?>
 <ds:datastoreItem xmlns:ds="http://schemas.openxmlformats.org/officeDocument/2006/customXml" ds:itemID="{8D015B7C-DAD5-4F21-AC92-CE5D870D579B}">
   <ds:schemaRefs>
     <ds:schemaRef ds:uri="http://schemas.microsoft.com/office/infopath/2007/PartnerControls"/>
@@ -9474,4 +9463,12 @@
     <ds:schemaRef ds:uri="http://purl.org/dc/terms/"/>
   </ds:schemaRefs>
 </ds:datastoreItem>
+</file>
+
+<file path=customXml/itemProps4.xml><?xml version="1.0" encoding="utf-8"?>
+<ds:datastoreItem xmlns:ds="http://schemas.openxmlformats.org/officeDocument/2006/customXml" ds:itemID="{5F068140-3417-4542-9432-AA09A3E4F930}">
+  <ds:schemaRefs>
+    <ds:schemaRef ds:uri="http://schemas.openxmlformats.org/officeDocument/2006/bibliography"/>
+  </ds:schemaRefs>
+</ds:datastoreItem>
 </file>
</xml_diff>